<commit_message>
move and update contents
</commit_message>
<xml_diff>
--- a/documentation/Colors and Fonts.docx
+++ b/documentation/Colors and Fonts.docx
@@ -146,7 +146,21 @@
         <w:rPr>
           <w:szCs w:val="20"/>
         </w:rPr>
-        <w:t>decimal codes for a 4- and 8-class colo</w:t>
+        <w:t>decimal codes for a</w:t>
+      </w:r>
+      <w:r>
+        <w:rPr>
+          <w:szCs w:val="20"/>
+        </w:rPr>
+        <w:t>n</w:t>
+      </w:r>
+      <w:bookmarkStart w:id="0" w:name="_GoBack"/>
+      <w:bookmarkEnd w:id="0"/>
+      <w:r>
+        <w:rPr>
+          <w:szCs w:val="20"/>
+        </w:rPr>
+        <w:t xml:space="preserve"> 8-class colo</w:t>
       </w:r>
       <w:r>
         <w:rPr>
@@ -169,8 +183,7 @@
         <w:tblLook w:val="04A0" w:firstRow="1" w:lastRow="0" w:firstColumn="1" w:lastColumn="0" w:noHBand="0" w:noVBand="1"/>
       </w:tblPr>
       <w:tblGrid>
-        <w:gridCol w:w="1026"/>
-        <w:gridCol w:w="1068"/>
+        <w:gridCol w:w="915"/>
         <w:gridCol w:w="1014"/>
       </w:tblGrid>
       <w:tr>
@@ -179,7 +192,7 @@
         </w:trPr>
         <w:tc>
           <w:tcPr>
-            <w:tcW w:w="1026" w:type="dxa"/>
+            <w:tcW w:w="0" w:type="auto"/>
             <w:noWrap/>
             <w:vAlign w:val="center"/>
             <w:hideMark/>
@@ -194,7 +207,7 @@
         </w:tc>
         <w:tc>
           <w:tcPr>
-            <w:tcW w:w="1068" w:type="dxa"/>
+            <w:tcW w:w="0" w:type="auto"/>
             <w:noWrap/>
             <w:vAlign w:val="center"/>
             <w:hideMark/>
@@ -211,7 +224,34 @@
                 <w:b/>
                 <w:szCs w:val="20"/>
               </w:rPr>
-              <w:t>4-Class</w:t>
+              <w:t>8-Class</w:t>
+            </w:r>
+          </w:p>
+        </w:tc>
+      </w:tr>
+      <w:tr>
+        <w:trPr>
+          <w:trHeight w:val="300"/>
+        </w:trPr>
+        <w:tc>
+          <w:tcPr>
+            <w:tcW w:w="0" w:type="auto"/>
+            <w:noWrap/>
+            <w:vAlign w:val="center"/>
+            <w:hideMark/>
+          </w:tcPr>
+          <w:p>
+            <w:pPr>
+              <w:jc w:val="center"/>
+              <w:rPr>
+                <w:szCs w:val="20"/>
+              </w:rPr>
+            </w:pPr>
+            <w:r>
+              <w:rPr>
+                <w:szCs w:val="20"/>
+              </w:rPr>
+              <w:t>Lightest</w:t>
             </w:r>
           </w:p>
         </w:tc>
@@ -225,16 +265,14 @@
           <w:p>
             <w:pPr>
               <w:rPr>
-                <w:b/>
                 <w:szCs w:val="20"/>
               </w:rPr>
             </w:pPr>
             <w:r>
               <w:rPr>
-                <w:b/>
-                <w:szCs w:val="20"/>
-              </w:rPr>
-              <w:t>8-Class</w:t>
+                <w:szCs w:val="20"/>
+              </w:rPr>
+              <w:t>#FCFFA4</w:t>
             </w:r>
           </w:p>
         </w:tc>
@@ -245,7 +283,7 @@
         </w:trPr>
         <w:tc>
           <w:tcPr>
-            <w:tcW w:w="1026" w:type="dxa"/>
+            <w:tcW w:w="0" w:type="auto"/>
             <w:noWrap/>
             <w:vAlign w:val="center"/>
             <w:hideMark/>
@@ -253,27 +291,6 @@
           <w:p>
             <w:pPr>
               <w:jc w:val="center"/>
-              <w:rPr>
-                <w:szCs w:val="20"/>
-              </w:rPr>
-            </w:pPr>
-            <w:r>
-              <w:rPr>
-                <w:szCs w:val="20"/>
-              </w:rPr>
-              <w:t>Lightest</w:t>
-            </w:r>
-          </w:p>
-        </w:tc>
-        <w:tc>
-          <w:tcPr>
-            <w:tcW w:w="1068" w:type="dxa"/>
-            <w:noWrap/>
-            <w:vAlign w:val="center"/>
-            <w:hideMark/>
-          </w:tcPr>
-          <w:p>
-            <w:pPr>
               <w:rPr>
                 <w:szCs w:val="20"/>
               </w:rPr>
@@ -297,7 +314,7 @@
               <w:rPr>
                 <w:szCs w:val="20"/>
               </w:rPr>
-              <w:t>#FCFFA4</w:t>
+              <w:t>#FAC127</w:t>
             </w:r>
           </w:p>
         </w:tc>
@@ -308,7 +325,7 @@
         </w:trPr>
         <w:tc>
           <w:tcPr>
-            <w:tcW w:w="1026" w:type="dxa"/>
+            <w:tcW w:w="0" w:type="auto"/>
             <w:noWrap/>
             <w:vAlign w:val="center"/>
             <w:hideMark/>
@@ -316,21 +333,6 @@
           <w:p>
             <w:pPr>
               <w:jc w:val="center"/>
-              <w:rPr>
-                <w:szCs w:val="20"/>
-              </w:rPr>
-            </w:pPr>
-          </w:p>
-        </w:tc>
-        <w:tc>
-          <w:tcPr>
-            <w:tcW w:w="1068" w:type="dxa"/>
-            <w:noWrap/>
-            <w:vAlign w:val="center"/>
-            <w:hideMark/>
-          </w:tcPr>
-          <w:p>
-            <w:pPr>
               <w:rPr>
                 <w:szCs w:val="20"/>
               </w:rPr>
@@ -354,69 +356,6 @@
               <w:rPr>
                 <w:szCs w:val="20"/>
               </w:rPr>
-              <w:t>#FAC127</w:t>
-            </w:r>
-          </w:p>
-        </w:tc>
-      </w:tr>
-      <w:tr>
-        <w:trPr>
-          <w:trHeight w:val="300"/>
-        </w:trPr>
-        <w:tc>
-          <w:tcPr>
-            <w:tcW w:w="1026" w:type="dxa"/>
-            <w:noWrap/>
-            <w:vAlign w:val="center"/>
-            <w:hideMark/>
-          </w:tcPr>
-          <w:p>
-            <w:pPr>
-              <w:jc w:val="center"/>
-              <w:rPr>
-                <w:szCs w:val="20"/>
-              </w:rPr>
-            </w:pPr>
-          </w:p>
-        </w:tc>
-        <w:tc>
-          <w:tcPr>
-            <w:tcW w:w="1068" w:type="dxa"/>
-            <w:noWrap/>
-            <w:vAlign w:val="center"/>
-            <w:hideMark/>
-          </w:tcPr>
-          <w:p>
-            <w:pPr>
-              <w:rPr>
-                <w:szCs w:val="20"/>
-              </w:rPr>
-            </w:pPr>
-            <w:r>
-              <w:rPr>
-                <w:szCs w:val="20"/>
-              </w:rPr>
-              <w:t>#FCA50A</w:t>
-            </w:r>
-          </w:p>
-        </w:tc>
-        <w:tc>
-          <w:tcPr>
-            <w:tcW w:w="0" w:type="auto"/>
-            <w:noWrap/>
-            <w:vAlign w:val="center"/>
-            <w:hideMark/>
-          </w:tcPr>
-          <w:p>
-            <w:pPr>
-              <w:rPr>
-                <w:szCs w:val="20"/>
-              </w:rPr>
-            </w:pPr>
-            <w:r>
-              <w:rPr>
-                <w:szCs w:val="20"/>
-              </w:rPr>
               <w:t>#F57D15</w:t>
             </w:r>
           </w:p>
@@ -428,7 +367,7 @@
         </w:trPr>
         <w:tc>
           <w:tcPr>
-            <w:tcW w:w="1026" w:type="dxa"/>
+            <w:tcW w:w="0" w:type="auto"/>
             <w:noWrap/>
             <w:vAlign w:val="center"/>
             <w:hideMark/>
@@ -436,210 +375,6 @@
           <w:p>
             <w:pPr>
               <w:jc w:val="center"/>
-              <w:rPr>
-                <w:szCs w:val="20"/>
-              </w:rPr>
-            </w:pPr>
-          </w:p>
-        </w:tc>
-        <w:tc>
-          <w:tcPr>
-            <w:tcW w:w="1068" w:type="dxa"/>
-            <w:noWrap/>
-            <w:vAlign w:val="center"/>
-            <w:hideMark/>
-          </w:tcPr>
-          <w:p>
-            <w:pPr>
-              <w:rPr>
-                <w:szCs w:val="20"/>
-              </w:rPr>
-            </w:pPr>
-            <w:r>
-              <w:rPr>
-                <w:szCs w:val="20"/>
-              </w:rPr>
-              <w:t>#DD513A</w:t>
-            </w:r>
-          </w:p>
-        </w:tc>
-        <w:tc>
-          <w:tcPr>
-            <w:tcW w:w="0" w:type="auto"/>
-            <w:noWrap/>
-            <w:vAlign w:val="center"/>
-            <w:hideMark/>
-          </w:tcPr>
-          <w:p>
-            <w:pPr>
-              <w:rPr>
-                <w:szCs w:val="20"/>
-              </w:rPr>
-            </w:pPr>
-            <w:r>
-              <w:rPr>
-                <w:szCs w:val="20"/>
-              </w:rPr>
-              <w:t>#D44842</w:t>
-            </w:r>
-          </w:p>
-        </w:tc>
-      </w:tr>
-      <w:tr>
-        <w:trPr>
-          <w:trHeight w:val="300"/>
-        </w:trPr>
-        <w:tc>
-          <w:tcPr>
-            <w:tcW w:w="1026" w:type="dxa"/>
-            <w:noWrap/>
-            <w:vAlign w:val="center"/>
-            <w:hideMark/>
-          </w:tcPr>
-          <w:p>
-            <w:pPr>
-              <w:jc w:val="center"/>
-              <w:rPr>
-                <w:szCs w:val="20"/>
-              </w:rPr>
-            </w:pPr>
-          </w:p>
-        </w:tc>
-        <w:tc>
-          <w:tcPr>
-            <w:tcW w:w="1068" w:type="dxa"/>
-            <w:noWrap/>
-            <w:vAlign w:val="center"/>
-            <w:hideMark/>
-          </w:tcPr>
-          <w:p>
-            <w:pPr>
-              <w:rPr>
-                <w:szCs w:val="20"/>
-              </w:rPr>
-            </w:pPr>
-            <w:r>
-              <w:rPr>
-                <w:szCs w:val="20"/>
-              </w:rPr>
-              <w:t>#932667</w:t>
-            </w:r>
-          </w:p>
-        </w:tc>
-        <w:tc>
-          <w:tcPr>
-            <w:tcW w:w="0" w:type="auto"/>
-            <w:noWrap/>
-            <w:vAlign w:val="center"/>
-            <w:hideMark/>
-          </w:tcPr>
-          <w:p>
-            <w:pPr>
-              <w:rPr>
-                <w:szCs w:val="20"/>
-              </w:rPr>
-            </w:pPr>
-            <w:r>
-              <w:rPr>
-                <w:szCs w:val="20"/>
-              </w:rPr>
-              <w:t>#9F2A63</w:t>
-            </w:r>
-          </w:p>
-        </w:tc>
-      </w:tr>
-      <w:tr>
-        <w:trPr>
-          <w:trHeight w:val="300"/>
-        </w:trPr>
-        <w:tc>
-          <w:tcPr>
-            <w:tcW w:w="1026" w:type="dxa"/>
-            <w:noWrap/>
-            <w:vAlign w:val="center"/>
-            <w:hideMark/>
-          </w:tcPr>
-          <w:p>
-            <w:pPr>
-              <w:jc w:val="center"/>
-              <w:rPr>
-                <w:szCs w:val="20"/>
-              </w:rPr>
-            </w:pPr>
-          </w:p>
-        </w:tc>
-        <w:tc>
-          <w:tcPr>
-            <w:tcW w:w="1068" w:type="dxa"/>
-            <w:noWrap/>
-            <w:vAlign w:val="center"/>
-            <w:hideMark/>
-          </w:tcPr>
-          <w:p>
-            <w:pPr>
-              <w:rPr>
-                <w:szCs w:val="20"/>
-              </w:rPr>
-            </w:pPr>
-            <w:r>
-              <w:rPr>
-                <w:szCs w:val="20"/>
-              </w:rPr>
-              <w:t>#420A68</w:t>
-            </w:r>
-          </w:p>
-        </w:tc>
-        <w:tc>
-          <w:tcPr>
-            <w:tcW w:w="0" w:type="auto"/>
-            <w:noWrap/>
-            <w:vAlign w:val="center"/>
-            <w:hideMark/>
-          </w:tcPr>
-          <w:p>
-            <w:pPr>
-              <w:rPr>
-                <w:szCs w:val="20"/>
-              </w:rPr>
-            </w:pPr>
-            <w:r>
-              <w:rPr>
-                <w:szCs w:val="20"/>
-              </w:rPr>
-              <w:t>#65156E</w:t>
-            </w:r>
-          </w:p>
-        </w:tc>
-      </w:tr>
-      <w:tr>
-        <w:trPr>
-          <w:trHeight w:val="300"/>
-        </w:trPr>
-        <w:tc>
-          <w:tcPr>
-            <w:tcW w:w="1026" w:type="dxa"/>
-            <w:noWrap/>
-            <w:vAlign w:val="center"/>
-            <w:hideMark/>
-          </w:tcPr>
-          <w:p>
-            <w:pPr>
-              <w:jc w:val="center"/>
-              <w:rPr>
-                <w:szCs w:val="20"/>
-              </w:rPr>
-            </w:pPr>
-          </w:p>
-        </w:tc>
-        <w:tc>
-          <w:tcPr>
-            <w:tcW w:w="1068" w:type="dxa"/>
-            <w:noWrap/>
-            <w:vAlign w:val="center"/>
-            <w:hideMark/>
-          </w:tcPr>
-          <w:p>
-            <w:pPr>
               <w:rPr>
                 <w:szCs w:val="20"/>
               </w:rPr>
@@ -663,12 +398,10 @@
               <w:rPr>
                 <w:szCs w:val="20"/>
               </w:rPr>
-              <w:t>#280B54</w:t>
+              <w:t>#D44842</w:t>
             </w:r>
           </w:p>
         </w:tc>
-        <w:bookmarkStart w:id="0" w:name="_GoBack"/>
-        <w:bookmarkEnd w:id="0"/>
       </w:tr>
       <w:tr>
         <w:trPr>
@@ -676,7 +409,7 @@
         </w:trPr>
         <w:tc>
           <w:tcPr>
-            <w:tcW w:w="1026" w:type="dxa"/>
+            <w:tcW w:w="0" w:type="auto"/>
             <w:noWrap/>
             <w:vAlign w:val="center"/>
             <w:hideMark/>
@@ -688,17 +421,11 @@
                 <w:szCs w:val="20"/>
               </w:rPr>
             </w:pPr>
-            <w:r>
-              <w:rPr>
-                <w:szCs w:val="20"/>
-              </w:rPr>
-              <w:t>Darkest</w:t>
-            </w:r>
           </w:p>
         </w:tc>
         <w:tc>
           <w:tcPr>
-            <w:tcW w:w="1068" w:type="dxa"/>
+            <w:tcW w:w="0" w:type="auto"/>
             <w:noWrap/>
             <w:vAlign w:val="center"/>
             <w:hideMark/>
@@ -709,6 +436,123 @@
                 <w:szCs w:val="20"/>
               </w:rPr>
             </w:pPr>
+            <w:r>
+              <w:rPr>
+                <w:szCs w:val="20"/>
+              </w:rPr>
+              <w:t>#9F2A63</w:t>
+            </w:r>
+          </w:p>
+        </w:tc>
+      </w:tr>
+      <w:tr>
+        <w:trPr>
+          <w:trHeight w:val="300"/>
+        </w:trPr>
+        <w:tc>
+          <w:tcPr>
+            <w:tcW w:w="0" w:type="auto"/>
+            <w:noWrap/>
+            <w:vAlign w:val="center"/>
+            <w:hideMark/>
+          </w:tcPr>
+          <w:p>
+            <w:pPr>
+              <w:jc w:val="center"/>
+              <w:rPr>
+                <w:szCs w:val="20"/>
+              </w:rPr>
+            </w:pPr>
+          </w:p>
+        </w:tc>
+        <w:tc>
+          <w:tcPr>
+            <w:tcW w:w="0" w:type="auto"/>
+            <w:noWrap/>
+            <w:vAlign w:val="center"/>
+            <w:hideMark/>
+          </w:tcPr>
+          <w:p>
+            <w:pPr>
+              <w:rPr>
+                <w:szCs w:val="20"/>
+              </w:rPr>
+            </w:pPr>
+            <w:r>
+              <w:rPr>
+                <w:szCs w:val="20"/>
+              </w:rPr>
+              <w:t>#65156E</w:t>
+            </w:r>
+          </w:p>
+        </w:tc>
+      </w:tr>
+      <w:tr>
+        <w:trPr>
+          <w:trHeight w:val="300"/>
+        </w:trPr>
+        <w:tc>
+          <w:tcPr>
+            <w:tcW w:w="0" w:type="auto"/>
+            <w:noWrap/>
+            <w:vAlign w:val="center"/>
+            <w:hideMark/>
+          </w:tcPr>
+          <w:p>
+            <w:pPr>
+              <w:jc w:val="center"/>
+              <w:rPr>
+                <w:szCs w:val="20"/>
+              </w:rPr>
+            </w:pPr>
+          </w:p>
+        </w:tc>
+        <w:tc>
+          <w:tcPr>
+            <w:tcW w:w="0" w:type="auto"/>
+            <w:noWrap/>
+            <w:vAlign w:val="center"/>
+            <w:hideMark/>
+          </w:tcPr>
+          <w:p>
+            <w:pPr>
+              <w:rPr>
+                <w:szCs w:val="20"/>
+              </w:rPr>
+            </w:pPr>
+            <w:r>
+              <w:rPr>
+                <w:szCs w:val="20"/>
+              </w:rPr>
+              <w:t>#280B54</w:t>
+            </w:r>
+          </w:p>
+        </w:tc>
+      </w:tr>
+      <w:tr>
+        <w:trPr>
+          <w:trHeight w:val="300"/>
+        </w:trPr>
+        <w:tc>
+          <w:tcPr>
+            <w:tcW w:w="0" w:type="auto"/>
+            <w:noWrap/>
+            <w:vAlign w:val="center"/>
+            <w:hideMark/>
+          </w:tcPr>
+          <w:p>
+            <w:pPr>
+              <w:jc w:val="center"/>
+              <w:rPr>
+                <w:szCs w:val="20"/>
+              </w:rPr>
+            </w:pPr>
+            <w:r>
+              <w:rPr>
+                <w:szCs w:val="20"/>
+              </w:rPr>
+              <w:t>Darkest</w:t>
+            </w:r>
           </w:p>
         </w:tc>
         <w:tc>
@@ -1952,6 +1796,7 @@
   <w:style w:type="character" w:default="1" w:styleId="DefaultParagraphFont">
     <w:name w:val="Default Paragraph Font"/>
     <w:uiPriority w:val="1"/>
+    <w:semiHidden/>
     <w:unhideWhenUsed/>
   </w:style>
   <w:style w:type="table" w:default="1" w:styleId="TableNormal">
@@ -2284,6 +2129,7 @@
   <w:style w:type="character" w:default="1" w:styleId="DefaultParagraphFont">
     <w:name w:val="Default Paragraph Font"/>
     <w:uiPriority w:val="1"/>
+    <w:semiHidden/>
     <w:unhideWhenUsed/>
   </w:style>
   <w:style w:type="table" w:default="1" w:styleId="TableNormal">

</xml_diff>